<commit_message>
Correction de fautes et ajout PDF
</commit_message>
<xml_diff>
--- a/Rapport Master.docx
+++ b/Rapport Master.docx
@@ -51,7 +51,6 @@
                 <w:dataBinding w:prefixMappings="xmlns:ns0='http://schemas.openxmlformats.org/officeDocument/2006/extended-properties'" w:xpath="/ns0:Properties[1]/ns0:Company[1]" w:storeItemID="{6668398D-A668-4E3E-A5EB-62B293D839F1}"/>
                 <w:text/>
               </w:sdtPr>
-              <w:sdtEndPr/>
               <w:sdtContent>
                 <w:tc>
                   <w:tcPr>
@@ -105,7 +104,6 @@
                   <w:dataBinding w:prefixMappings="xmlns:ns0='http://schemas.openxmlformats.org/package/2006/metadata/core-properties' xmlns:ns1='http://purl.org/dc/elements/1.1/'" w:xpath="/ns0:coreProperties[1]/ns1:title[1]" w:storeItemID="{6C3C8BC8-F283-45AE-878A-BAB7291924A1}"/>
                   <w:text/>
                 </w:sdtPr>
-                <w:sdtEndPr/>
                 <w:sdtContent>
                   <w:p>
                     <w:pPr>
@@ -148,7 +146,6 @@
                 <w:dataBinding w:prefixMappings="xmlns:ns0='http://schemas.openxmlformats.org/package/2006/metadata/core-properties' xmlns:ns1='http://purl.org/dc/elements/1.1/'" w:xpath="/ns0:coreProperties[1]/ns1:subject[1]" w:storeItemID="{6C3C8BC8-F283-45AE-878A-BAB7291924A1}"/>
                 <w:text/>
               </w:sdtPr>
-              <w:sdtEndPr/>
               <w:sdtContent>
                 <w:tc>
                   <w:tcPr>
@@ -217,7 +214,6 @@
                   <w:dataBinding w:prefixMappings="xmlns:ns0='http://schemas.openxmlformats.org/package/2006/metadata/core-properties' xmlns:ns1='http://purl.org/dc/elements/1.1/'" w:xpath="/ns0:coreProperties[1]/ns1:creator[1]" w:storeItemID="{6C3C8BC8-F283-45AE-878A-BAB7291924A1}"/>
                   <w:text/>
                 </w:sdtPr>
-                <w:sdtEndPr/>
                 <w:sdtContent>
                   <w:p>
                     <w:pPr>
@@ -260,7 +256,6 @@
                     <w:calendar w:val="gregorian"/>
                   </w:date>
                 </w:sdtPr>
-                <w:sdtEndPr/>
                 <w:sdtContent>
                   <w:p>
                     <w:pPr>
@@ -523,7 +518,7 @@
                 <w:noProof/>
                 <w:webHidden/>
               </w:rPr>
-              <w:t>4</w:t>
+              <w:t>3</w:t>
             </w:r>
             <w:r>
               <w:rPr>
@@ -611,7 +606,7 @@
                 <w:noProof/>
                 <w:webHidden/>
               </w:rPr>
-              <w:t>4</w:t>
+              <w:t>3</w:t>
             </w:r>
             <w:r>
               <w:rPr>
@@ -697,7 +692,7 @@
                 <w:noProof/>
                 <w:webHidden/>
               </w:rPr>
-              <w:t>6</w:t>
+              <w:t>5</w:t>
             </w:r>
             <w:r>
               <w:rPr>
@@ -785,7 +780,7 @@
                 <w:noProof/>
                 <w:webHidden/>
               </w:rPr>
-              <w:t>7</w:t>
+              <w:t>6</w:t>
             </w:r>
             <w:r>
               <w:rPr>
@@ -873,7 +868,7 @@
                 <w:noProof/>
                 <w:webHidden/>
               </w:rPr>
-              <w:t>8</w:t>
+              <w:t>7</w:t>
             </w:r>
             <w:r>
               <w:rPr>
@@ -961,7 +956,7 @@
                 <w:noProof/>
                 <w:webHidden/>
               </w:rPr>
-              <w:t>10</w:t>
+              <w:t>11</w:t>
             </w:r>
             <w:r>
               <w:rPr>
@@ -1049,7 +1044,7 @@
                 <w:noProof/>
                 <w:webHidden/>
               </w:rPr>
-              <w:t>10</w:t>
+              <w:t>11</w:t>
             </w:r>
             <w:r>
               <w:rPr>
@@ -1124,20 +1119,16 @@
                 <w:noProof/>
                 <w:webHidden/>
               </w:rPr>
-            </w:r>
-            <w:r>
-              <w:rPr>
+              <w:fldChar w:fldCharType="separate"/>
+            </w:r>
+            <w:r>
+              <w:rPr>
+                <w:b/>
+                <w:bCs/>
                 <w:noProof/>
                 <w:webHidden/>
               </w:rPr>
-              <w:fldChar w:fldCharType="separate"/>
-            </w:r>
-            <w:r>
-              <w:rPr>
-                <w:noProof/>
-                <w:webHidden/>
-              </w:rPr>
-              <w:t>12</w:t>
+              <w:t>Erreur ! Signet non défini.</w:t>
             </w:r>
             <w:r>
               <w:rPr>
@@ -1225,7 +1216,7 @@
                 <w:noProof/>
                 <w:webHidden/>
               </w:rPr>
-              <w:t>12</w:t>
+              <w:t>13</w:t>
             </w:r>
             <w:r>
               <w:rPr>
@@ -1313,7 +1304,7 @@
                 <w:noProof/>
                 <w:webHidden/>
               </w:rPr>
-              <w:t>13</w:t>
+              <w:t>15</w:t>
             </w:r>
             <w:r>
               <w:rPr>
@@ -1399,7 +1390,7 @@
                 <w:noProof/>
                 <w:webHidden/>
               </w:rPr>
-              <w:t>14</w:t>
+              <w:t>18</w:t>
             </w:r>
             <w:r>
               <w:rPr>
@@ -1487,7 +1478,7 @@
                 <w:noProof/>
                 <w:webHidden/>
               </w:rPr>
-              <w:t>14</w:t>
+              <w:t>23</w:t>
             </w:r>
             <w:r>
               <w:rPr>
@@ -1575,7 +1566,7 @@
                 <w:noProof/>
                 <w:webHidden/>
               </w:rPr>
-              <w:t>15</w:t>
+              <w:t>24</w:t>
             </w:r>
             <w:r>
               <w:rPr>
@@ -1612,6 +1603,29 @@
     </w:p>
     <w:p>
       <w:pPr>
+        <w:rPr>
+          <w:lang w:val="fr-CH"/>
+        </w:rPr>
+      </w:pPr>
+      <w:r>
+        <w:rPr>
+          <w:lang w:val="fr-CH"/>
+        </w:rPr>
+        <w:lastRenderedPageBreak/>
+        <w:t xml:space="preserve">Lien GitHub du projet : </w:t>
+      </w:r>
+      <w:hyperlink r:id="rId12" w:history="1">
+        <w:r>
+          <w:rPr>
+            <w:rStyle w:val="Lienhypertexte"/>
+            <w:lang w:val="fr-CH"/>
+          </w:rPr>
+          <w:t>https://github.com/LoicDa/ProjetMaster</w:t>
+        </w:r>
+      </w:hyperlink>
+    </w:p>
+    <w:p>
+      <w:pPr>
         <w:pStyle w:val="Titre1"/>
         <w:rPr>
           <w:lang w:val="fr-CH"/>
@@ -1622,7 +1636,6 @@
         <w:rPr>
           <w:lang w:val="fr-CH"/>
         </w:rPr>
-        <w:lastRenderedPageBreak/>
         <w:t>Introducti</w:t>
       </w:r>
       <w:r>
@@ -2360,45 +2373,78 @@
       </w:r>
     </w:p>
     <w:p>
-      <w:pPr>
-        <w:rPr>
-          <w:lang w:val="fr-CH"/>
-        </w:rPr>
-      </w:pPr>
-      <w:r>
-        <w:rPr>
-          <w:highlight w:val="yellow"/>
-          <w:lang w:val="fr-CH"/>
-        </w:rPr>
-        <w:t>Research questions</w:t>
-      </w:r>
-    </w:p>
-    <w:p>
-      <w:pPr>
-        <w:rPr>
-          <w:lang w:val="fr-CH"/>
-        </w:rPr>
-      </w:pPr>
       <w:r>
         <w:rPr>
           <w:lang w:val="fr-CH"/>
         </w:rPr>
         <w:lastRenderedPageBreak/>
-        <w:t>Possible de proposer un modele de saisie et traitement de texte efficace pour un utilisateur en immersion interactive dans un environnement de réalité virtuelle</w:t>
-      </w:r>
-    </w:p>
-    <w:p>
-      <w:pPr>
-        <w:rPr>
-          <w:lang w:val="fr-CH"/>
-        </w:rPr>
-      </w:pPr>
-      <w:r>
-        <w:rPr>
-          <w:highlight w:val="yellow"/>
-          <w:lang w:val="fr-CH"/>
-        </w:rPr>
-        <w:t>Contributions</w:t>
+        <w:t>A partir de cette const</w:t>
+      </w:r>
+      <w:r>
+        <w:rPr>
+          <w:lang w:val="fr-CH"/>
+        </w:rPr>
+        <w:t>at</w:t>
+      </w:r>
+      <w:r>
+        <w:rPr>
+          <w:lang w:val="fr-CH"/>
+        </w:rPr>
+        <w:t>ation nous avons cherché à détermin</w:t>
+      </w:r>
+      <w:r>
+        <w:rPr>
+          <w:lang w:val="fr-CH"/>
+        </w:rPr>
+        <w:t>er</w:t>
+      </w:r>
+      <w:r>
+        <w:rPr>
+          <w:lang w:val="fr-CH"/>
+        </w:rPr>
+        <w:t xml:space="preserve"> s’</w:t>
+      </w:r>
+      <w:r>
+        <w:rPr>
+          <w:lang w:val="fr-CH"/>
+        </w:rPr>
+        <w:t>il</w:t>
+      </w:r>
+      <w:r>
+        <w:rPr>
+          <w:lang w:val="fr-CH"/>
+        </w:rPr>
+        <w:t xml:space="preserve"> était</w:t>
+      </w:r>
+      <w:r>
+        <w:rPr>
+          <w:lang w:val="fr-CH"/>
+        </w:rPr>
+        <w:t xml:space="preserve"> p</w:t>
+      </w:r>
+      <w:r>
+        <w:rPr>
+          <w:lang w:val="fr-CH"/>
+        </w:rPr>
+        <w:t xml:space="preserve">ossible de proposer un </w:t>
+      </w:r>
+      <w:r>
+        <w:rPr>
+          <w:lang w:val="fr-CH"/>
+        </w:rPr>
+        <w:t>modèle</w:t>
+      </w:r>
+      <w:r>
+        <w:rPr>
+          <w:lang w:val="fr-CH"/>
+        </w:rPr>
+        <w:t xml:space="preserve"> de saisie et traitement de texte efficace pour un utilisateur en immersion interactive dans un environnement de réalité virtuelle</w:t>
+      </w:r>
+      <w:r>
+        <w:rPr>
+          <w:lang w:val="fr-CH"/>
+        </w:rPr>
+        <w:t>.</w:t>
       </w:r>
     </w:p>
     <w:p>
@@ -12279,7 +12325,7 @@
           <w:szCs w:val="22"/>
           <w:lang w:val="fr-CH" w:eastAsia="en-US"/>
         </w:rPr>
-        <w:t xml:space="preserve">, qui manquaient à la plupart des articles trouvés qui proposaient des méthodes de saisie de texte en </w:t>
+        <w:t xml:space="preserve">, qui manquaient à la plupart des articles qui proposaient des méthodes de saisie de texte en </w:t>
       </w:r>
       <w:r>
         <w:rPr>
@@ -12289,7 +12335,7 @@
           <w:szCs w:val="22"/>
           <w:lang w:val="fr-CH" w:eastAsia="en-US"/>
         </w:rPr>
-        <w:t>totale immersion.</w:t>
+        <w:t>totale immersion</w:t>
       </w:r>
       <w:r>
         <w:rPr>
@@ -12299,18 +12345,7 @@
           <w:szCs w:val="22"/>
           <w:lang w:val="fr-CH" w:eastAsia="en-US"/>
         </w:rPr>
-        <w:t xml:space="preserve"> </w:t>
-      </w:r>
-      <w:r>
-        <w:rPr>
-          <w:rFonts w:asciiTheme="minorHAnsi" w:eastAsiaTheme="minorHAnsi" w:hAnsiTheme="minorHAnsi"/>
-          <w:color w:val="auto"/>
-          <w:sz w:val="22"/>
-          <w:szCs w:val="22"/>
-          <w:lang w:val="fr-CH" w:eastAsia="en-US"/>
-        </w:rPr>
-        <w:br/>
-        <w:t>N</w:t>
+        <w:t>, n</w:t>
       </w:r>
       <w:r>
         <w:rPr>
@@ -12574,7 +12609,7 @@
                     </pic:cNvPicPr>
                   </pic:nvPicPr>
                   <pic:blipFill>
-                    <a:blip r:embed="rId12" cstate="print">
+                    <a:blip r:embed="rId13" cstate="print">
                       <a:extLst>
                         <a:ext uri="{28A0092B-C50C-407E-A947-70E740481C1C}">
                           <a14:useLocalDpi xmlns:a14="http://schemas.microsoft.com/office/drawing/2010/main" val="0"/>
@@ -12720,7 +12755,7 @@
                     </pic:cNvPicPr>
                   </pic:nvPicPr>
                   <pic:blipFill>
-                    <a:blip r:embed="rId13" cstate="print">
+                    <a:blip r:embed="rId14" cstate="print">
                       <a:extLst>
                         <a:ext uri="{28A0092B-C50C-407E-A947-70E740481C1C}">
                           <a14:useLocalDpi xmlns:a14="http://schemas.microsoft.com/office/drawing/2010/main" val="0"/>
@@ -12996,7 +13031,7 @@
                     <pic:cNvPicPr/>
                   </pic:nvPicPr>
                   <pic:blipFill rotWithShape="1">
-                    <a:blip r:embed="rId14"/>
+                    <a:blip r:embed="rId15"/>
                     <a:srcRect r="7402"/>
                     <a:stretch/>
                   </pic:blipFill>
@@ -13412,19 +13447,14 @@
       </w:pPr>
       <w:r>
         <w:rPr>
-          <w:rFonts w:asciiTheme="minorHAnsi" w:eastAsiaTheme="minorHAnsi" w:hAnsiTheme="minorHAnsi"/>
           <w:noProof/>
-          <w:color w:val="auto"/>
-          <w:sz w:val="22"/>
-          <w:szCs w:val="22"/>
-          <w:lang w:val="fr-CH" w:eastAsia="en-US"/>
         </w:rPr>
         <w:lastRenderedPageBreak/>
         <w:drawing>
-          <wp:inline distT="0" distB="0" distL="0" distR="0" wp14:anchorId="7701EBEE" wp14:editId="1FC5120F">
-            <wp:extent cx="2275840" cy="2295292"/>
+          <wp:inline distT="0" distB="0" distL="0" distR="0" wp14:anchorId="130FEF06" wp14:editId="78715F45">
+            <wp:extent cx="3609893" cy="2633407"/>
             <wp:effectExtent l="0" t="0" r="0" b="0"/>
-            <wp:docPr id="1" name="Image 1"/>
+            <wp:docPr id="3" name="Image 3"/>
             <wp:cNvGraphicFramePr>
               <a:graphicFrameLocks xmlns:a="http://schemas.openxmlformats.org/drawingml/2006/main" noChangeAspect="1"/>
             </wp:cNvGraphicFramePr>
@@ -13432,30 +13462,36 @@
               <a:graphicData uri="http://schemas.openxmlformats.org/drawingml/2006/picture">
                 <pic:pic xmlns:pic="http://schemas.openxmlformats.org/drawingml/2006/picture">
                   <pic:nvPicPr>
-                    <pic:cNvPr id="1" name=""/>
-                    <pic:cNvPicPr/>
+                    <pic:cNvPr id="0" name="Picture 1"/>
+                    <pic:cNvPicPr>
+                      <a:picLocks noChangeAspect="1" noChangeArrowheads="1"/>
+                    </pic:cNvPicPr>
                   </pic:nvPicPr>
-                  <pic:blipFill rotWithShape="1">
-                    <a:blip r:embed="rId15"/>
-                    <a:srcRect t="2804" b="12734"/>
-                    <a:stretch/>
+                  <pic:blipFill>
+                    <a:blip r:embed="rId16">
+                      <a:extLst>
+                        <a:ext uri="{28A0092B-C50C-407E-A947-70E740481C1C}">
+                          <a14:useLocalDpi xmlns:a14="http://schemas.microsoft.com/office/drawing/2010/main" val="0"/>
+                        </a:ext>
+                      </a:extLst>
+                    </a:blip>
+                    <a:srcRect/>
+                    <a:stretch>
+                      <a:fillRect/>
+                    </a:stretch>
                   </pic:blipFill>
                   <pic:spPr bwMode="auto">
                     <a:xfrm>
                       <a:off x="0" y="0"/>
-                      <a:ext cx="2281761" cy="2301264"/>
+                      <a:ext cx="3620599" cy="2641217"/>
                     </a:xfrm>
                     <a:prstGeom prst="rect">
                       <a:avLst/>
                     </a:prstGeom>
+                    <a:noFill/>
                     <a:ln>
                       <a:noFill/>
                     </a:ln>
-                    <a:extLst>
-                      <a:ext uri="{53640926-AAD7-44D8-BBD7-CCE9431645EC}">
-                        <a14:shadowObscured xmlns:a14="http://schemas.microsoft.com/office/drawing/2010/main"/>
-                      </a:ext>
-                    </a:extLst>
                   </pic:spPr>
                 </pic:pic>
               </a:graphicData>
@@ -13577,7 +13613,7 @@
                     </pic:cNvPicPr>
                   </pic:nvPicPr>
                   <pic:blipFill>
-                    <a:blip r:embed="rId16" cstate="print">
+                    <a:blip r:embed="rId17" cstate="print">
                       <a:extLst>
                         <a:ext uri="{28A0092B-C50C-407E-A947-70E740481C1C}">
                           <a14:useLocalDpi xmlns:a14="http://schemas.microsoft.com/office/drawing/2010/main" val="0"/>
@@ -13923,7 +13959,7 @@
                     </pic:cNvPicPr>
                   </pic:nvPicPr>
                   <pic:blipFill>
-                    <a:blip r:embed="rId17">
+                    <a:blip r:embed="rId18">
                       <a:extLst>
                         <a:ext uri="{28A0092B-C50C-407E-A947-70E740481C1C}">
                           <a14:useLocalDpi xmlns:a14="http://schemas.microsoft.com/office/drawing/2010/main" val="0"/>
@@ -14083,7 +14119,27 @@
           <w:szCs w:val="22"/>
           <w:lang w:val="fr-CH" w:eastAsia="en-US"/>
         </w:rPr>
-        <w:t xml:space="preserve">Le plugin principal pour la réalisation de ce projet est </w:t>
+        <w:t xml:space="preserve">Le plugin </w:t>
+      </w:r>
+      <w:r>
+        <w:rPr>
+          <w:rFonts w:asciiTheme="minorHAnsi" w:eastAsiaTheme="minorHAnsi" w:hAnsiTheme="minorHAnsi" w:cstheme="minorHAnsi"/>
+          <w:color w:val="auto"/>
+          <w:sz w:val="22"/>
+          <w:szCs w:val="22"/>
+          <w:lang w:val="fr-CH" w:eastAsia="en-US"/>
+        </w:rPr>
+        <w:t>d’Unity le plus important</w:t>
+      </w:r>
+      <w:r>
+        <w:rPr>
+          <w:rFonts w:asciiTheme="minorHAnsi" w:eastAsiaTheme="minorHAnsi" w:hAnsiTheme="minorHAnsi" w:cstheme="minorHAnsi"/>
+          <w:color w:val="auto"/>
+          <w:sz w:val="22"/>
+          <w:szCs w:val="22"/>
+          <w:lang w:val="fr-CH" w:eastAsia="en-US"/>
+        </w:rPr>
+        <w:t xml:space="preserve"> pour la réalisation de ce projet est </w:t>
       </w:r>
       <w:r>
         <w:rPr>
@@ -14238,7 +14294,27 @@
           <w:szCs w:val="22"/>
           <w:lang w:val="fr-CH" w:eastAsia="en-US"/>
         </w:rPr>
-        <w:t>change de couleur, l’utilisateur peut appuyer sur le bouton latéral de la manette pour se téléporter la où le laser croise le sol.</w:t>
+        <w:t>change de couleur, l’utilisateur peut appuyer sur le bouton latéral de la manette pour se téléporter l</w:t>
+      </w:r>
+      <w:r>
+        <w:rPr>
+          <w:rFonts w:asciiTheme="minorHAnsi" w:eastAsiaTheme="minorHAnsi" w:hAnsiTheme="minorHAnsi" w:cstheme="minorHAnsi"/>
+          <w:color w:val="auto"/>
+          <w:sz w:val="22"/>
+          <w:szCs w:val="22"/>
+          <w:lang w:val="fr-CH" w:eastAsia="en-US"/>
+        </w:rPr>
+        <w:t>à</w:t>
+      </w:r>
+      <w:r>
+        <w:rPr>
+          <w:rFonts w:asciiTheme="minorHAnsi" w:eastAsiaTheme="minorHAnsi" w:hAnsiTheme="minorHAnsi" w:cstheme="minorHAnsi"/>
+          <w:color w:val="auto"/>
+          <w:sz w:val="22"/>
+          <w:szCs w:val="22"/>
+          <w:lang w:val="fr-CH" w:eastAsia="en-US"/>
+        </w:rPr>
+        <w:t xml:space="preserve"> où le laser croise le sol.</w:t>
       </w:r>
       <w:r>
         <w:rPr>
@@ -14289,10 +14365,10 @@
                     <pic:cNvPicPr/>
                   </pic:nvPicPr>
                   <pic:blipFill>
-                    <a:blip r:embed="rId18">
+                    <a:blip r:embed="rId19">
                       <a:extLst>
                         <a:ext uri="{96DAC541-7B7A-43D3-8B79-37D633B846F1}">
-                          <asvg:svgBlip xmlns:asvg="http://schemas.microsoft.com/office/drawing/2016/SVG/main" r:embed="rId19"/>
+                          <asvg:svgBlip xmlns:asvg="http://schemas.microsoft.com/office/drawing/2016/SVG/main" r:embed="rId20"/>
                         </a:ext>
                       </a:extLst>
                     </a:blip>
@@ -14441,18 +14517,6 @@
         <w:rPr>
           <w:lang w:val="fr-CH"/>
         </w:rPr>
-        <w:t xml:space="preserve">, cela permet d’implémenter un comportement différent pour l’écriture et pour </w:t>
-      </w:r>
-      <w:r>
-        <w:rPr>
-          <w:lang w:val="fr-CH"/>
-        </w:rPr>
-        <w:t>les autres interactions avec l’environnement virtuel</w:t>
-      </w:r>
-      <w:r>
-        <w:rPr>
-          <w:lang w:val="fr-CH"/>
-        </w:rPr>
         <w:t>.</w:t>
       </w:r>
       <w:r>
@@ -14528,6 +14592,30 @@
         </w:rPr>
         <w:t>.</w:t>
       </w:r>
+      <w:r>
+        <w:rPr>
+          <w:lang w:val="fr-CH"/>
+        </w:rPr>
+        <w:t xml:space="preserve"> Ce script permet de</w:t>
+      </w:r>
+      <w:r>
+        <w:rPr>
+          <w:lang w:val="fr-CH"/>
+        </w:rPr>
+        <w:t xml:space="preserve"> passer </w:t>
+      </w:r>
+      <w:r>
+        <w:rPr>
+          <w:lang w:val="fr-CH"/>
+        </w:rPr>
+        <w:t>du mode Ecriture aux autres interactions</w:t>
+      </w:r>
+      <w:r>
+        <w:rPr>
+          <w:lang w:val="fr-CH"/>
+        </w:rPr>
+        <w:t xml:space="preserve"> avec le monde virtuel.</w:t>
+      </w:r>
     </w:p>
     <w:p>
       <w:pPr>
@@ -14563,19 +14651,43 @@
         <w:rPr>
           <w:lang w:val="fr-CH"/>
         </w:rPr>
-        <w:t xml:space="preserve"> ou quand une sphère est cliquée</w:t>
-      </w:r>
-      <w:r>
-        <w:rPr>
-          <w:lang w:val="fr-CH"/>
-        </w:rPr>
-        <w:t xml:space="preserve"> en </w:t>
-      </w:r>
-      <w:r>
-        <w:rPr>
-          <w:lang w:val="fr-CH"/>
-        </w:rPr>
-        <w:t>faisant aux méthodes de bulle de texte</w:t>
+        <w:t xml:space="preserve"> ou </w:t>
+      </w:r>
+      <w:r>
+        <w:rPr>
+          <w:lang w:val="fr-CH"/>
+        </w:rPr>
+        <w:t xml:space="preserve">en </w:t>
+      </w:r>
+      <w:r>
+        <w:rPr>
+          <w:lang w:val="fr-CH"/>
+        </w:rPr>
+        <w:t xml:space="preserve">en </w:t>
+      </w:r>
+      <w:r>
+        <w:rPr>
+          <w:lang w:val="fr-CH"/>
+        </w:rPr>
+        <w:t>faisant a</w:t>
+      </w:r>
+      <w:r>
+        <w:rPr>
+          <w:lang w:val="fr-CH"/>
+        </w:rPr>
+        <w:t>ppel a</w:t>
+      </w:r>
+      <w:r>
+        <w:rPr>
+          <w:lang w:val="fr-CH"/>
+        </w:rPr>
+        <w:t>ux méthodes de bulle de texte</w:t>
+      </w:r>
+      <w:r>
+        <w:rPr>
+          <w:lang w:val="fr-CH"/>
+        </w:rPr>
+        <w:t xml:space="preserve"> quand une sphère est cliquée</w:t>
       </w:r>
       <w:r>
         <w:rPr>
@@ -14623,7 +14735,19 @@
         <w:rPr>
           <w:lang w:val="fr-CH"/>
         </w:rPr>
-        <w:t>saisis par l’utilisateur grâce aux scripts de méthode d’écriture (PizzaText et TextBox)</w:t>
+        <w:t>saisis par l’utilisateur grâ</w:t>
+      </w:r>
+      <w:r>
+        <w:rPr>
+          <w:lang w:val="fr-CH"/>
+        </w:rPr>
+        <w:t>c</w:t>
+      </w:r>
+      <w:r>
+        <w:rPr>
+          <w:lang w:val="fr-CH"/>
+        </w:rPr>
+        <w:t>e aux scripts de méthode d’écriture (PizzaText et TextBox)</w:t>
       </w:r>
       <w:r>
         <w:rPr>
@@ -14660,7 +14784,19 @@
         <w:rPr>
           <w:lang w:val="fr-CH"/>
         </w:rPr>
-        <w:t xml:space="preserve"> les collisions de mains et des pointeurs. Ce script fait appel </w:t>
+        <w:t xml:space="preserve"> les collisions de mains et des pointeurs</w:t>
+      </w:r>
+      <w:r>
+        <w:rPr>
+          <w:lang w:val="fr-CH"/>
+        </w:rPr>
+        <w:t xml:space="preserve"> avec les bulles de texte et les sphères</w:t>
+      </w:r>
+      <w:r>
+        <w:rPr>
+          <w:lang w:val="fr-CH"/>
+        </w:rPr>
+        <w:t xml:space="preserve">. Ce script fait appel </w:t>
       </w:r>
       <w:r>
         <w:rPr>
@@ -14769,6 +14905,24 @@
         <w:rPr>
           <w:lang w:val="fr-CH"/>
         </w:rPr>
+        <w:t>, l’utilisateur</w:t>
+      </w:r>
+      <w:r>
+        <w:rPr>
+          <w:lang w:val="fr-CH"/>
+        </w:rPr>
+        <w:t xml:space="preserve"> n’a pas besoin de cliquer sur le pavé tactile gauche, simplement</w:t>
+      </w:r>
+      <w:r>
+        <w:rPr>
+          <w:lang w:val="fr-CH"/>
+        </w:rPr>
+        <w:t xml:space="preserve"> de maintenir le pouce en position</w:t>
+      </w:r>
+      <w:r>
+        <w:rPr>
+          <w:lang w:val="fr-CH"/>
+        </w:rPr>
         <w:t xml:space="preserve">. </w:t>
       </w:r>
       <w:r>
@@ -14776,7 +14930,19 @@
           <w:lang w:val="fr-CH"/>
         </w:rPr>
         <w:br/>
-        <w:t xml:space="preserve">La position du pouce gauche est aussi transformée en </w:t>
+        <w:t xml:space="preserve">La position du pouce </w:t>
+      </w:r>
+      <w:r>
+        <w:rPr>
+          <w:lang w:val="fr-CH"/>
+        </w:rPr>
+        <w:t>droit</w:t>
+      </w:r>
+      <w:r>
+        <w:rPr>
+          <w:lang w:val="fr-CH"/>
+        </w:rPr>
+        <w:t xml:space="preserve"> est aussi transformée en </w:t>
       </w:r>
       <w:r>
         <w:rPr>
@@ -14826,7 +14992,7 @@
                     </pic:cNvPicPr>
                   </pic:nvPicPr>
                   <pic:blipFill>
-                    <a:blip r:embed="rId20">
+                    <a:blip r:embed="rId21">
                       <a:extLst>
                         <a:ext uri="{28A0092B-C50C-407E-A947-70E740481C1C}">
                           <a14:useLocalDpi xmlns:a14="http://schemas.microsoft.com/office/drawing/2010/main" val="0"/>
@@ -15072,7 +15238,7 @@
                     </pic:cNvPicPr>
                   </pic:nvPicPr>
                   <pic:blipFill rotWithShape="1">
-                    <a:blip r:embed="rId21" cstate="print">
+                    <a:blip r:embed="rId22" cstate="print">
                       <a:extLst>
                         <a:ext uri="{28A0092B-C50C-407E-A947-70E740481C1C}">
                           <a14:useLocalDpi xmlns:a14="http://schemas.microsoft.com/office/drawing/2010/main" val="0"/>
@@ -15171,12 +15337,24 @@
         <w:rPr>
           <w:lang w:val="fr-CH" w:eastAsia="zh-CN"/>
         </w:rPr>
-        <w:t xml:space="preserve"> pavés tactiles pour déplacer les curseurs et pour changer leur couleur</w:t>
+        <w:t xml:space="preserve"> pavés tactiles pour déplacer les curseurs et </w:t>
       </w:r>
       <w:r>
         <w:rPr>
           <w:lang w:val="fr-CH" w:eastAsia="zh-CN"/>
         </w:rPr>
+        <w:t>de</w:t>
+      </w:r>
+      <w:r>
+        <w:rPr>
+          <w:lang w:val="fr-CH" w:eastAsia="zh-CN"/>
+        </w:rPr>
+        <w:t xml:space="preserve"> changer leur couleur</w:t>
+      </w:r>
+      <w:r>
+        <w:rPr>
+          <w:lang w:val="fr-CH" w:eastAsia="zh-CN"/>
+        </w:rPr>
         <w:t xml:space="preserve"> si l’utilisateur clique. </w:t>
       </w:r>
       <w:r>
@@ -15195,7 +15373,37 @@
         <w:rPr>
           <w:lang w:val="fr-CH" w:eastAsia="zh-CN"/>
         </w:rPr>
-        <w:t>au script Ecriture la lettre saisie en faisant appel à une de ses fonctions.</w:t>
+        <w:t>au script Ecriture la lettre saisie en faisant appel à une de ses fonctions</w:t>
+      </w:r>
+      <w:r>
+        <w:rPr>
+          <w:lang w:val="fr-CH" w:eastAsia="zh-CN"/>
+        </w:rPr>
+        <w:t>, ce script ne fait pas la différence entre les 2 méthod</w:t>
+      </w:r>
+      <w:r>
+        <w:rPr>
+          <w:lang w:val="fr-CH" w:eastAsia="zh-CN"/>
+        </w:rPr>
+        <w:t xml:space="preserve">es ce qui rend leur modification </w:t>
+      </w:r>
+      <w:r>
+        <w:rPr>
+          <w:lang w:val="fr-CH" w:eastAsia="zh-CN"/>
+        </w:rPr>
+        <w:t xml:space="preserve">ou remplacement </w:t>
+      </w:r>
+      <w:r>
+        <w:rPr>
+          <w:lang w:val="fr-CH" w:eastAsia="zh-CN"/>
+        </w:rPr>
+        <w:t>plus simple</w:t>
+      </w:r>
+      <w:r>
+        <w:rPr>
+          <w:lang w:val="fr-CH" w:eastAsia="zh-CN"/>
+        </w:rPr>
+        <w:t>.</w:t>
       </w:r>
     </w:p>
     <w:p>
@@ -15240,6 +15448,7 @@
         <w:rPr>
           <w:lang w:val="fr-CH" w:eastAsia="zh-CN"/>
         </w:rPr>
+        <w:lastRenderedPageBreak/>
         <w:t xml:space="preserve">Les bulles de texte sont </w:t>
       </w:r>
       <w:r>
@@ -15264,14 +15473,7 @@
         <w:rPr>
           <w:lang w:val="fr-CH" w:eastAsia="zh-CN"/>
         </w:rPr>
-        <w:t xml:space="preserve"> </w:t>
-      </w:r>
-      <w:r>
-        <w:rPr>
-          <w:lang w:val="fr-CH" w:eastAsia="zh-CN"/>
-        </w:rPr>
-        <w:lastRenderedPageBreak/>
-        <w:t xml:space="preserve">permettant de réaliser plusieurs tâches. </w:t>
+        <w:t xml:space="preserve"> permettant de réaliser plusieurs tâches. </w:t>
       </w:r>
       <w:r>
         <w:rPr>
@@ -16125,7 +16327,7 @@
           <w:szCs w:val="22"/>
           <w:lang w:val="fr-CH"/>
         </w:rPr>
-        <w:t>ise par 5 car les mots</w:t>
+        <w:t xml:space="preserve">ise par 5 car </w:t>
       </w:r>
       <w:r>
         <w:rPr>
@@ -16135,7 +16337,7 @@
           <w:szCs w:val="22"/>
           <w:lang w:val="fr-CH"/>
         </w:rPr>
-        <w:t xml:space="preserve"> anglais</w:t>
+        <w:t>la longueur</w:t>
       </w:r>
       <w:r>
         <w:rPr>
@@ -16145,7 +16347,7 @@
           <w:szCs w:val="22"/>
           <w:lang w:val="fr-CH"/>
         </w:rPr>
-        <w:t xml:space="preserve"> font en moyenne </w:t>
+        <w:t xml:space="preserve"> moyenne </w:t>
       </w:r>
       <w:r>
         <w:rPr>
@@ -16155,7 +16357,37 @@
           <w:szCs w:val="22"/>
           <w:lang w:val="fr-CH"/>
         </w:rPr>
-        <w:t>5 caractère de long.</w:t>
+        <w:t xml:space="preserve">des mots anglais est de </w:t>
+      </w:r>
+      <w:r>
+        <w:rPr>
+          <w:rFonts w:asciiTheme="minorHAnsi" w:hAnsiTheme="minorHAnsi" w:cstheme="minorHAnsi"/>
+          <w:spacing w:val="-4"/>
+          <w:sz w:val="22"/>
+          <w:szCs w:val="22"/>
+          <w:lang w:val="fr-CH"/>
+        </w:rPr>
+        <w:t xml:space="preserve">5 </w:t>
+      </w:r>
+      <w:r>
+        <w:rPr>
+          <w:rFonts w:asciiTheme="minorHAnsi" w:hAnsiTheme="minorHAnsi" w:cstheme="minorHAnsi"/>
+          <w:spacing w:val="-4"/>
+          <w:sz w:val="22"/>
+          <w:szCs w:val="22"/>
+          <w:lang w:val="fr-CH"/>
+        </w:rPr>
+        <w:t>lettres</w:t>
+      </w:r>
+      <w:r>
+        <w:rPr>
+          <w:rFonts w:asciiTheme="minorHAnsi" w:hAnsiTheme="minorHAnsi" w:cstheme="minorHAnsi"/>
+          <w:spacing w:val="-4"/>
+          <w:sz w:val="22"/>
+          <w:szCs w:val="22"/>
+          <w:lang w:val="fr-CH"/>
+        </w:rPr>
+        <w:t>.</w:t>
       </w:r>
     </w:p>
     <w:p>
@@ -16354,6 +16586,7 @@
           <w:szCs w:val="22"/>
           <w:lang w:val="fr-CH"/>
         </w:rPr>
+        <w:lastRenderedPageBreak/>
         <w:t xml:space="preserve">Où </w:t>
       </w:r>
       <m:oMath>
@@ -16400,7 +16633,6 @@
           <w:szCs w:val="22"/>
           <w:lang w:val="fr-CH"/>
         </w:rPr>
-        <w:lastRenderedPageBreak/>
         <w:t xml:space="preserve">Nous avons choisi d’utiliser ces </w:t>
       </w:r>
       <w:r>
@@ -16468,7 +16700,7 @@
             <wp:cNvGraphicFramePr/>
             <a:graphic xmlns:a="http://schemas.openxmlformats.org/drawingml/2006/main">
               <a:graphicData uri="http://schemas.openxmlformats.org/drawingml/2006/chart">
-                <c:chart xmlns:c="http://schemas.openxmlformats.org/drawingml/2006/chart" xmlns:r="http://schemas.openxmlformats.org/officeDocument/2006/relationships" r:id="rId22"/>
+                <c:chart xmlns:c="http://schemas.openxmlformats.org/drawingml/2006/chart" xmlns:r="http://schemas.openxmlformats.org/officeDocument/2006/relationships" r:id="rId23"/>
               </a:graphicData>
             </a:graphic>
           </wp:inline>
@@ -16564,7 +16796,7 @@
             <wp:cNvGraphicFramePr/>
             <a:graphic xmlns:a="http://schemas.openxmlformats.org/drawingml/2006/main">
               <a:graphicData uri="http://schemas.openxmlformats.org/drawingml/2006/chart">
-                <c:chart xmlns:c="http://schemas.openxmlformats.org/drawingml/2006/chart" xmlns:r="http://schemas.openxmlformats.org/officeDocument/2006/relationships" r:id="rId23"/>
+                <c:chart xmlns:c="http://schemas.openxmlformats.org/drawingml/2006/chart" xmlns:r="http://schemas.openxmlformats.org/officeDocument/2006/relationships" r:id="rId24"/>
               </a:graphicData>
             </a:graphic>
           </wp:inline>
@@ -16793,6 +17025,7 @@
           <w:szCs w:val="22"/>
           <w:lang w:val="fr-CH"/>
         </w:rPr>
+        <w:lastRenderedPageBreak/>
         <w:t xml:space="preserve">Le taux d’erreur de TextBox est de 26.04 avec un intervalle de confiance de 12.03 et celui de PizzaText est de 5.22 avec un écart-type de 3.28. </w:t>
       </w:r>
     </w:p>
@@ -16817,7 +17050,6 @@
           <w:szCs w:val="22"/>
           <w:lang w:val="fr-CH"/>
         </w:rPr>
-        <w:lastRenderedPageBreak/>
         <w:t xml:space="preserve">On peut donc conclure que PizzaText produit </w:t>
       </w:r>
       <w:r>
@@ -16897,7 +17129,7 @@
             <wp:cNvGraphicFramePr/>
             <a:graphic xmlns:a="http://schemas.openxmlformats.org/drawingml/2006/main">
               <a:graphicData uri="http://schemas.openxmlformats.org/drawingml/2006/chart">
-                <c:chart xmlns:c="http://schemas.openxmlformats.org/drawingml/2006/chart" xmlns:r="http://schemas.openxmlformats.org/officeDocument/2006/relationships" r:id="rId24"/>
+                <c:chart xmlns:c="http://schemas.openxmlformats.org/drawingml/2006/chart" xmlns:r="http://schemas.openxmlformats.org/officeDocument/2006/relationships" r:id="rId25"/>
               </a:graphicData>
             </a:graphic>
           </wp:inline>
@@ -16997,7 +17229,7 @@
                     </pic:cNvPicPr>
                   </pic:nvPicPr>
                   <pic:blipFill>
-                    <a:blip r:embed="rId25">
+                    <a:blip r:embed="rId26">
                       <a:extLst>
                         <a:ext uri="{28A0092B-C50C-407E-A947-70E740481C1C}">
                           <a14:useLocalDpi xmlns:a14="http://schemas.microsoft.com/office/drawing/2010/main" val="0"/>
@@ -17094,7 +17326,7 @@
         </w:rPr>
         <w:t xml:space="preserve"> </w:t>
       </w:r>
-      <w:hyperlink r:id="rId26" w:history="1">
+      <w:hyperlink r:id="rId27" w:history="1">
         <w:r>
           <w:rPr>
             <w:rStyle w:val="Lienhypertexte"/>
@@ -17297,7 +17529,7 @@
             <wp:cNvGraphicFramePr/>
             <a:graphic xmlns:a="http://schemas.openxmlformats.org/drawingml/2006/main">
               <a:graphicData uri="http://schemas.openxmlformats.org/drawingml/2006/chart">
-                <c:chart xmlns:c="http://schemas.openxmlformats.org/drawingml/2006/chart" xmlns:r="http://schemas.openxmlformats.org/officeDocument/2006/relationships" r:id="rId27"/>
+                <c:chart xmlns:c="http://schemas.openxmlformats.org/drawingml/2006/chart" xmlns:r="http://schemas.openxmlformats.org/officeDocument/2006/relationships" r:id="rId28"/>
               </a:graphicData>
             </a:graphic>
           </wp:inline>
@@ -17380,7 +17612,7 @@
             <wp:cNvGraphicFramePr/>
             <a:graphic xmlns:a="http://schemas.openxmlformats.org/drawingml/2006/main">
               <a:graphicData uri="http://schemas.openxmlformats.org/drawingml/2006/chart">
-                <c:chart xmlns:c="http://schemas.openxmlformats.org/drawingml/2006/chart" xmlns:r="http://schemas.openxmlformats.org/officeDocument/2006/relationships" r:id="rId28"/>
+                <c:chart xmlns:c="http://schemas.openxmlformats.org/drawingml/2006/chart" xmlns:r="http://schemas.openxmlformats.org/officeDocument/2006/relationships" r:id="rId29"/>
               </a:graphicData>
             </a:graphic>
           </wp:inline>
@@ -18120,7 +18352,19 @@
         <w:rPr>
           <w:lang w:val="fr-CH"/>
         </w:rPr>
-        <w:t xml:space="preserve">que le ressenti a été le même pour les </w:t>
+        <w:t xml:space="preserve">que </w:t>
+      </w:r>
+      <w:r>
+        <w:rPr>
+          <w:lang w:val="fr-CH"/>
+        </w:rPr>
+        <w:t>c</w:t>
+      </w:r>
+      <w:r>
+        <w:rPr>
+          <w:lang w:val="fr-CH"/>
+        </w:rPr>
+        <w:t xml:space="preserve">e ressenti a été le même pour les </w:t>
       </w:r>
       <w:r>
         <w:rPr>
@@ -18266,7 +18510,25 @@
         <w:rPr>
           <w:lang w:val="fr-CH"/>
         </w:rPr>
-        <w:t>timulation étant élevée, cela signifie que les utilisateurs ont trouvé le système très original et intéressant mais cela peut être lié au fait que c’était leur première utilisation et de leur volontariat pour participer aux tests qui montre un intérêt pour la Réalité Virtuelle</w:t>
+        <w:t xml:space="preserve">timulation étant élevée, cela signifie que les utilisateurs ont trouvé le système très original et intéressant mais cela peut être lié au fait que c’était leur première utilisation </w:t>
+      </w:r>
+      <w:r>
+        <w:rPr>
+          <w:lang w:val="fr-CH"/>
+        </w:rPr>
+        <w:t>de la Réal</w:t>
+      </w:r>
+      <w:r>
+        <w:rPr>
+          <w:lang w:val="fr-CH"/>
+        </w:rPr>
+        <w:t xml:space="preserve">ité Virtuelle </w:t>
+      </w:r>
+      <w:r>
+        <w:rPr>
+          <w:lang w:val="fr-CH"/>
+        </w:rPr>
+        <w:t>et de leur volontariat pour participer aux tests qui montre un intérêt pour la Réalité Virtuelle</w:t>
       </w:r>
       <w:r>
         <w:rPr>
@@ -18328,7 +18590,25 @@
         <w:rPr>
           <w:lang w:val="fr-CH"/>
         </w:rPr>
-        <w:t>réaliser les tâches sans trop d’efforts.</w:t>
+        <w:t>réaliser les tâches sans trop d’efforts</w:t>
+      </w:r>
+      <w:r>
+        <w:rPr>
+          <w:lang w:val="fr-CH"/>
+        </w:rPr>
+        <w:t>, mais la note plus faible de TextBox indique qu’il a été plus dur pour</w:t>
+      </w:r>
+      <w:r>
+        <w:rPr>
+          <w:lang w:val="fr-CH"/>
+        </w:rPr>
+        <w:t xml:space="preserve"> les utilisateurs de réaliser les tâches avec TextBox</w:t>
+      </w:r>
+      <w:r>
+        <w:rPr>
+          <w:lang w:val="fr-CH"/>
+        </w:rPr>
+        <w:t>.</w:t>
       </w:r>
     </w:p>
     <w:p>
@@ -18621,7 +18901,19 @@
         <w:rPr>
           <w:lang w:val="fr-CH"/>
         </w:rPr>
-        <w:t xml:space="preserve"> avec la familiarité avec le système, mais il serait très facile de corriger ce problème </w:t>
+        <w:t xml:space="preserve"> avec </w:t>
+      </w:r>
+      <w:r>
+        <w:rPr>
+          <w:lang w:val="fr-CH"/>
+        </w:rPr>
+        <w:t xml:space="preserve">l’augmentation de </w:t>
+      </w:r>
+      <w:r>
+        <w:rPr>
+          <w:lang w:val="fr-CH"/>
+        </w:rPr>
+        <w:t xml:space="preserve">la familiarité avec le système, mais il serait très facile de corriger ce problème </w:t>
       </w:r>
       <w:r>
         <w:rPr>
@@ -18780,12 +19072,6 @@
           <w:lang w:val="fr-CH"/>
         </w:rPr>
         <w:t xml:space="preserve"> plus faible</w:t>
-      </w:r>
-      <w:r>
-        <w:rPr>
-          <w:lang w:val="fr-CH"/>
-        </w:rPr>
-        <w:t>s</w:t>
       </w:r>
       <w:r>
         <w:rPr>
@@ -18851,7 +19137,14 @@
         <w:rPr>
           <w:lang w:val="fr-CH"/>
         </w:rPr>
-        <w:t xml:space="preserve">e saisie utilisant des claviers à la disposition traditionnelle permettent d’obtenir des vitesses élevées mais sont encombrantes et sacrifient </w:t>
+        <w:t xml:space="preserve">e saisie utilisant des claviers à la disposition traditionnelle permettent d’obtenir des </w:t>
+      </w:r>
+      <w:r>
+        <w:rPr>
+          <w:lang w:val="fr-CH"/>
+        </w:rPr>
+        <w:lastRenderedPageBreak/>
+        <w:t xml:space="preserve">vitesses élevées mais sont encombrantes et sacrifient </w:t>
       </w:r>
       <w:r>
         <w:rPr>
@@ -18864,12 +19157,6 @@
           <w:lang w:val="fr-CH"/>
         </w:rPr>
         <w:br/>
-      </w:r>
-      <w:r>
-        <w:rPr>
-          <w:lang w:val="fr-CH"/>
-        </w:rPr>
-        <w:lastRenderedPageBreak/>
         <w:t xml:space="preserve">Des méthodes de saisie par mouvement existent mais sont relativement lentes </w:t>
       </w:r>
       <w:r>
@@ -19151,11 +19438,6 @@
           <w:lang w:val="fr-CH"/>
         </w:rPr>
         <w:br/>
-      </w:r>
-      <w:r>
-        <w:rPr>
-          <w:lang w:val="fr-CH"/>
-        </w:rPr>
         <w:t>Les claviers pouvant être changés en temps réel par l’appui d’une sphère de fonction, une étude suivante pourrait comparer la saisie de phrases complexes avec de la ponctuation et des nombres en utilisant notre en VR et avec un clavier de smartphone hors de la VR.</w:t>
       </w:r>
     </w:p>
@@ -19628,7 +19910,16 @@
           <w:iCs/>
           <w:lang w:val="en-GB"/>
         </w:rPr>
-        <w:t>2018 IEEE Conference on Virtual Reality and 3D User Interfaces (VR)</w:t>
+        <w:t xml:space="preserve">2018 </w:t>
+      </w:r>
+      <w:r>
+        <w:rPr>
+          <w:i/>
+          <w:iCs/>
+          <w:lang w:val="en-GB"/>
+        </w:rPr>
+        <w:lastRenderedPageBreak/>
+        <w:t>IEEE Conference on Virtual Reality and 3D User Interfaces (VR)</w:t>
       </w:r>
       <w:r>
         <w:rPr>
@@ -19661,7 +19952,6 @@
         <w:rPr>
           <w:lang w:val="en-GB"/>
         </w:rPr>
-        <w:lastRenderedPageBreak/>
         <w:t>[7]</w:t>
       </w:r>
       <w:r>
@@ -20491,8 +20781,8 @@
       </w:r>
     </w:p>
     <w:sectPr>
-      <w:footerReference w:type="even" r:id="rId29"/>
-      <w:footerReference w:type="default" r:id="rId30"/>
+      <w:footerReference w:type="even" r:id="rId30"/>
+      <w:footerReference w:type="default" r:id="rId31"/>
       <w:pgSz w:w="11906" w:h="16838"/>
       <w:pgMar w:top="1417" w:right="1417" w:bottom="1417" w:left="1417" w:header="708" w:footer="567" w:gutter="0"/>
       <w:pgNumType w:start="0"/>
@@ -20539,7 +20829,6 @@
         <w:docPartUnique/>
       </w:docPartObj>
     </w:sdtPr>
-    <w:sdtEndPr/>
     <w:sdtContent>
       <w:sdt>
         <w:sdtPr>
@@ -20549,7 +20838,6 @@
             <w:docPartUnique/>
           </w:docPartObj>
         </w:sdtPr>
-        <w:sdtEndPr/>
         <w:sdtContent>
           <w:p>
             <w:pPr>
@@ -20667,7 +20955,6 @@
         <w:docPartUnique/>
       </w:docPartObj>
     </w:sdtPr>
-    <w:sdtEndPr/>
     <w:sdtContent>
       <w:sdt>
         <w:sdtPr>
@@ -20677,7 +20964,6 @@
             <w:docPartUnique/>
           </w:docPartObj>
         </w:sdtPr>
-        <w:sdtEndPr/>
         <w:sdtContent>
           <w:p>
             <w:pPr>
@@ -27095,6 +27381,7 @@
   </w:compat>
   <w:rsids>
     <w:rsidRoot w:val="00FE1C5B"/>
+    <w:rsid w:val="000801E9"/>
     <w:rsid w:val="006A0C7D"/>
     <w:rsid w:val="00CF40E9"/>
     <w:rsid w:val="00FE1C5B"/>
@@ -28052,15 +28339,8 @@
 <file path=customXml/itemProps3.xml><?xml version="1.0" encoding="utf-8"?>
 <ds:datastoreItem xmlns:ds="http://schemas.openxmlformats.org/officeDocument/2006/customXml" ds:itemID="{D3429B94-52F9-4937-9708-C9C8255F0002}">
   <ds:schemaRefs>
-    <ds:schemaRef ds:uri="http://purl.org/dc/terms/"/>
+    <ds:schemaRef ds:uri="http://schemas.microsoft.com/office/2006/metadata/properties"/>
     <ds:schemaRef ds:uri="http://schemas.microsoft.com/office/infopath/2007/PartnerControls"/>
-    <ds:schemaRef ds:uri="http://purl.org/dc/elements/1.1/"/>
-    <ds:schemaRef ds:uri="http://schemas.microsoft.com/office/2006/metadata/properties"/>
-    <ds:schemaRef ds:uri="http://purl.org/dc/dcmitype/"/>
-    <ds:schemaRef ds:uri="http://schemas.microsoft.com/office/2006/documentManagement/types"/>
-    <ds:schemaRef ds:uri="52b31769-6447-49a2-806d-4ff86665504f"/>
-    <ds:schemaRef ds:uri="http://www.w3.org/XML/1998/namespace"/>
-    <ds:schemaRef ds:uri="http://schemas.openxmlformats.org/package/2006/metadata/core-properties"/>
   </ds:schemaRefs>
 </ds:datastoreItem>
 </file>

</xml_diff>